<commit_message>
collection demo programs added
</commit_message>
<xml_diff>
--- a/notes/Collections Framework.docx
+++ b/notes/Collections Framework.docx
@@ -694,11 +694,22 @@
           <w:ilvl w:val="0"/>
           <w:numId w:val="3"/>
         </w:numPr>
+        <w:pBdr>
+          <w:bottom w:val="double" w:sz="6" w:space="1" w:color="auto"/>
+        </w:pBdr>
       </w:pPr>
       <w:r>
         <w:t>with generic we can create type safe collection</w:t>
       </w:r>
     </w:p>
+    <w:p/>
+    <w:p>
+      <w:r>
+        <w:t>Storing user defined objects inside collection:</w:t>
+      </w:r>
+    </w:p>
+    <w:p/>
+    <w:p/>
     <w:p/>
     <w:p/>
     <w:p>
@@ -1598,6 +1609,7 @@
   <w:style w:type="character" w:default="1" w:styleId="DefaultParagraphFont">
     <w:name w:val="Default Paragraph Font"/>
     <w:uiPriority w:val="1"/>
+    <w:semiHidden/>
     <w:unhideWhenUsed/>
   </w:style>
   <w:style w:type="table" w:default="1" w:styleId="TableNormal">

</xml_diff>

<commit_message>
lambda and stream api project added.
</commit_message>
<xml_diff>
--- a/notes/Collections Framework.docx
+++ b/notes/Collections Framework.docx
@@ -709,7 +709,384 @@
       </w:r>
     </w:p>
     <w:p/>
+    <w:p>
+      <w:pPr>
+        <w:pBdr>
+          <w:bottom w:val="double" w:sz="6" w:space="1" w:color="auto"/>
+        </w:pBdr>
+      </w:pPr>
+    </w:p>
     <w:p/>
+    <w:p/>
+    <w:p>
+      <w:r>
+        <w:t xml:space="preserve">Lambda expression and Stream </w:t>
+      </w:r>
+      <w:proofErr w:type="gramStart"/>
+      <w:r>
+        <w:t>API :</w:t>
+      </w:r>
+      <w:proofErr w:type="gramEnd"/>
+    </w:p>
+    <w:p/>
+    <w:p>
+      <w:r>
+        <w:t>What is functional interface?</w:t>
+      </w:r>
+    </w:p>
+    <w:p>
+      <w:pPr>
+        <w:pStyle w:val="ListParagraph"/>
+        <w:numPr>
+          <w:ilvl w:val="0"/>
+          <w:numId w:val="3"/>
+        </w:numPr>
+      </w:pPr>
+      <w:r>
+        <w:t>An interface contains only one abstract method</w:t>
+      </w:r>
+    </w:p>
+    <w:p>
+      <w:pPr>
+        <w:ind w:left="360"/>
+      </w:pPr>
+      <w:r>
+        <w:t xml:space="preserve">Interface </w:t>
+      </w:r>
+      <w:proofErr w:type="spellStart"/>
+      <w:r>
+        <w:t>MyInterface</w:t>
+      </w:r>
+      <w:proofErr w:type="spellEnd"/>
+      <w:r>
+        <w:t xml:space="preserve"> {</w:t>
+      </w:r>
+    </w:p>
+    <w:p>
+      <w:pPr>
+        <w:ind w:left="360"/>
+      </w:pPr>
+      <w:r>
+        <w:t xml:space="preserve">   </w:t>
+      </w:r>
+      <w:r>
+        <w:tab/>
+        <w:t xml:space="preserve">void </w:t>
+      </w:r>
+      <w:proofErr w:type="gramStart"/>
+      <w:r>
+        <w:t>test(</w:t>
+      </w:r>
+      <w:proofErr w:type="gramEnd"/>
+      <w:r>
+        <w:t xml:space="preserve">); </w:t>
+      </w:r>
+    </w:p>
+    <w:p>
+      <w:pPr>
+        <w:ind w:left="360"/>
+      </w:pPr>
+      <w:r>
+        <w:t>}</w:t>
+      </w:r>
+    </w:p>
+    <w:p>
+      <w:pPr>
+        <w:ind w:left="360"/>
+      </w:pPr>
+    </w:p>
+    <w:p>
+      <w:pPr>
+        <w:ind w:left="360"/>
+      </w:pPr>
+    </w:p>
+    <w:p>
+      <w:pPr>
+        <w:ind w:left="360"/>
+      </w:pPr>
+    </w:p>
+    <w:p>
+      <w:pPr>
+        <w:ind w:left="360"/>
+      </w:pPr>
+      <w:r>
+        <w:lastRenderedPageBreak/>
+        <w:t>Lambda expression syntax:</w:t>
+      </w:r>
+    </w:p>
+    <w:p>
+      <w:pPr>
+        <w:ind w:left="360"/>
+      </w:pPr>
+    </w:p>
+    <w:p>
+      <w:pPr>
+        <w:ind w:left="360"/>
+      </w:pPr>
+      <w:r>
+        <w:tab/>
+        <w:t>(</w:t>
+      </w:r>
+      <w:proofErr w:type="spellStart"/>
+      <w:r>
+        <w:t>arg</w:t>
+      </w:r>
+      <w:proofErr w:type="spellEnd"/>
+      <w:r>
+        <w:t xml:space="preserve"> list) -</w:t>
+      </w:r>
+      <w:proofErr w:type="gramStart"/>
+      <w:r>
+        <w:t>&gt;  {</w:t>
+      </w:r>
+      <w:proofErr w:type="gramEnd"/>
+      <w:r>
+        <w:t xml:space="preserve">  expression }</w:t>
+      </w:r>
+    </w:p>
+    <w:p>
+      <w:pPr>
+        <w:ind w:left="360"/>
+      </w:pPr>
+    </w:p>
+    <w:p>
+      <w:pPr>
+        <w:ind w:left="360"/>
+      </w:pPr>
+      <w:r>
+        <w:t>Java 8 added 40 predefined functional interfaces.</w:t>
+      </w:r>
+    </w:p>
+    <w:p>
+      <w:pPr>
+        <w:ind w:left="360"/>
+      </w:pPr>
+      <w:r>
+        <w:t xml:space="preserve">  </w:t>
+      </w:r>
+      <w:proofErr w:type="gramStart"/>
+      <w:r>
+        <w:t>Types :</w:t>
+      </w:r>
+      <w:proofErr w:type="gramEnd"/>
+    </w:p>
+    <w:p>
+      <w:pPr>
+        <w:pStyle w:val="ListParagraph"/>
+        <w:numPr>
+          <w:ilvl w:val="0"/>
+          <w:numId w:val="5"/>
+        </w:numPr>
+      </w:pPr>
+      <w:proofErr w:type="gramStart"/>
+      <w:r>
+        <w:t>Consumer :</w:t>
+      </w:r>
+      <w:proofErr w:type="gramEnd"/>
+      <w:r>
+        <w:t xml:space="preserve"> </w:t>
+      </w:r>
+      <w:r>
+        <w:t>it takes an argument and returns nothing</w:t>
+      </w:r>
+    </w:p>
+    <w:p>
+      <w:pPr>
+        <w:pStyle w:val="ListParagraph"/>
+        <w:numPr>
+          <w:ilvl w:val="0"/>
+          <w:numId w:val="5"/>
+        </w:numPr>
+      </w:pPr>
+      <w:proofErr w:type="gramStart"/>
+      <w:r>
+        <w:t>Predicate :</w:t>
+      </w:r>
+      <w:proofErr w:type="gramEnd"/>
+      <w:r>
+        <w:t xml:space="preserve"> </w:t>
+      </w:r>
+      <w:r>
+        <w:t xml:space="preserve">accepts an argument and returns a </w:t>
+      </w:r>
+      <w:proofErr w:type="spellStart"/>
+      <w:r>
+        <w:t>boolean</w:t>
+      </w:r>
+      <w:proofErr w:type="spellEnd"/>
+    </w:p>
+    <w:p>
+      <w:pPr>
+        <w:pStyle w:val="ListParagraph"/>
+        <w:numPr>
+          <w:ilvl w:val="0"/>
+          <w:numId w:val="5"/>
+        </w:numPr>
+      </w:pPr>
+      <w:proofErr w:type="gramStart"/>
+      <w:r>
+        <w:t>Supplier :</w:t>
+      </w:r>
+      <w:proofErr w:type="gramEnd"/>
+      <w:r>
+        <w:t xml:space="preserve"> </w:t>
+      </w:r>
+      <w:r>
+        <w:t>it takes no arguments and returns a result.</w:t>
+      </w:r>
+    </w:p>
+    <w:p>
+      <w:pPr>
+        <w:pStyle w:val="ListParagraph"/>
+        <w:numPr>
+          <w:ilvl w:val="0"/>
+          <w:numId w:val="5"/>
+        </w:numPr>
+      </w:pPr>
+      <w:proofErr w:type="gramStart"/>
+      <w:r>
+        <w:t>Function :</w:t>
+      </w:r>
+      <w:proofErr w:type="gramEnd"/>
+      <w:r>
+        <w:t xml:space="preserve"> </w:t>
+      </w:r>
+      <w:r>
+        <w:t> it takes an argument (object of type T) and returns an object (object of type R). The argument and output can be a different type.</w:t>
+      </w:r>
+    </w:p>
+    <w:p/>
+    <w:p>
+      <w:r>
+        <w:t>===============</w:t>
+      </w:r>
+    </w:p>
+    <w:p/>
+    <w:p>
+      <w:r>
+        <w:t xml:space="preserve">Stream </w:t>
+      </w:r>
+      <w:proofErr w:type="spellStart"/>
+      <w:r>
+        <w:t>api</w:t>
+      </w:r>
+      <w:proofErr w:type="spellEnd"/>
+      <w:r>
+        <w:t>:</w:t>
+      </w:r>
+    </w:p>
+    <w:p>
+      <w:pPr>
+        <w:pStyle w:val="ListParagraph"/>
+        <w:numPr>
+          <w:ilvl w:val="0"/>
+          <w:numId w:val="3"/>
+        </w:numPr>
+      </w:pPr>
+      <w:r>
+        <w:t xml:space="preserve">Steam objects to perform some operation on source of data </w:t>
+      </w:r>
+      <w:proofErr w:type="gramStart"/>
+      <w:r>
+        <w:t>( can</w:t>
+      </w:r>
+      <w:proofErr w:type="gramEnd"/>
+      <w:r>
+        <w:t xml:space="preserve"> be array, collection etc)</w:t>
+      </w:r>
+    </w:p>
+    <w:p>
+      <w:pPr>
+        <w:pStyle w:val="ListParagraph"/>
+        <w:numPr>
+          <w:ilvl w:val="0"/>
+          <w:numId w:val="3"/>
+        </w:numPr>
+      </w:pPr>
+      <w:r>
+        <w:t>Stream operations are two types:</w:t>
+      </w:r>
+    </w:p>
+    <w:p>
+      <w:pPr>
+        <w:pStyle w:val="ListParagraph"/>
+        <w:numPr>
+          <w:ilvl w:val="0"/>
+          <w:numId w:val="6"/>
+        </w:numPr>
+      </w:pPr>
+      <w:r>
+        <w:t>Intermediate operations</w:t>
+      </w:r>
+    </w:p>
+    <w:p>
+      <w:pPr>
+        <w:pStyle w:val="ListParagraph"/>
+        <w:ind w:left="1800"/>
+      </w:pPr>
+      <w:r>
+        <w:t xml:space="preserve">    </w:t>
+      </w:r>
+      <w:proofErr w:type="spellStart"/>
+      <w:r>
+        <w:t>e.g</w:t>
+      </w:r>
+      <w:proofErr w:type="spellEnd"/>
+      <w:r>
+        <w:t>) filter, map</w:t>
+      </w:r>
+    </w:p>
+    <w:p>
+      <w:pPr>
+        <w:pStyle w:val="ListParagraph"/>
+        <w:numPr>
+          <w:ilvl w:val="0"/>
+          <w:numId w:val="6"/>
+        </w:numPr>
+      </w:pPr>
+      <w:r>
+        <w:t>Terminal operations</w:t>
+      </w:r>
+    </w:p>
+    <w:p>
+      <w:pPr>
+        <w:pStyle w:val="ListParagraph"/>
+        <w:ind w:left="1800"/>
+      </w:pPr>
+      <w:r>
+        <w:t xml:space="preserve">    </w:t>
+      </w:r>
+      <w:proofErr w:type="spellStart"/>
+      <w:proofErr w:type="gramStart"/>
+      <w:r>
+        <w:t>e.g</w:t>
+      </w:r>
+      <w:proofErr w:type="spellEnd"/>
+      <w:r>
+        <w:t xml:space="preserve"> )</w:t>
+      </w:r>
+      <w:proofErr w:type="gramEnd"/>
+      <w:r>
+        <w:t xml:space="preserve">  </w:t>
+      </w:r>
+      <w:proofErr w:type="spellStart"/>
+      <w:r>
+        <w:t>forEach</w:t>
+      </w:r>
+      <w:proofErr w:type="spellEnd"/>
+      <w:r>
+        <w:t xml:space="preserve">, count, collect </w:t>
+      </w:r>
+    </w:p>
+    <w:p>
+      <w:pPr>
+        <w:pStyle w:val="ListParagraph"/>
+        <w:numPr>
+          <w:ilvl w:val="0"/>
+          <w:numId w:val="3"/>
+        </w:numPr>
+      </w:pPr>
+    </w:p>
     <w:p/>
     <w:p/>
     <w:p>
@@ -850,6 +1227,184 @@
     </w:lvl>
   </w:abstractNum>
   <w:abstractNum w:abstractNumId="1" w15:restartNumberingAfterBreak="0">
+    <w:nsid w:val="256A0D07"/>
+    <w:multiLevelType w:val="hybridMultilevel"/>
+    <w:tmpl w:val="415E301C"/>
+    <w:lvl w:ilvl="0" w:tplc="34B2FDE8">
+      <w:start w:val="1"/>
+      <w:numFmt w:val="decimal"/>
+      <w:lvlText w:val="%1."/>
+      <w:lvlJc w:val="left"/>
+      <w:pPr>
+        <w:ind w:left="1170" w:hanging="360"/>
+      </w:pPr>
+      <w:rPr>
+        <w:rFonts w:hint="default"/>
+      </w:rPr>
+    </w:lvl>
+    <w:lvl w:ilvl="1" w:tplc="40090019" w:tentative="1">
+      <w:start w:val="1"/>
+      <w:numFmt w:val="lowerLetter"/>
+      <w:lvlText w:val="%2."/>
+      <w:lvlJc w:val="left"/>
+      <w:pPr>
+        <w:ind w:left="1890" w:hanging="360"/>
+      </w:pPr>
+    </w:lvl>
+    <w:lvl w:ilvl="2" w:tplc="4009001B" w:tentative="1">
+      <w:start w:val="1"/>
+      <w:numFmt w:val="lowerRoman"/>
+      <w:lvlText w:val="%3."/>
+      <w:lvlJc w:val="right"/>
+      <w:pPr>
+        <w:ind w:left="2610" w:hanging="180"/>
+      </w:pPr>
+    </w:lvl>
+    <w:lvl w:ilvl="3" w:tplc="4009000F" w:tentative="1">
+      <w:start w:val="1"/>
+      <w:numFmt w:val="decimal"/>
+      <w:lvlText w:val="%4."/>
+      <w:lvlJc w:val="left"/>
+      <w:pPr>
+        <w:ind w:left="3330" w:hanging="360"/>
+      </w:pPr>
+    </w:lvl>
+    <w:lvl w:ilvl="4" w:tplc="40090019" w:tentative="1">
+      <w:start w:val="1"/>
+      <w:numFmt w:val="lowerLetter"/>
+      <w:lvlText w:val="%5."/>
+      <w:lvlJc w:val="left"/>
+      <w:pPr>
+        <w:ind w:left="4050" w:hanging="360"/>
+      </w:pPr>
+    </w:lvl>
+    <w:lvl w:ilvl="5" w:tplc="4009001B" w:tentative="1">
+      <w:start w:val="1"/>
+      <w:numFmt w:val="lowerRoman"/>
+      <w:lvlText w:val="%6."/>
+      <w:lvlJc w:val="right"/>
+      <w:pPr>
+        <w:ind w:left="4770" w:hanging="180"/>
+      </w:pPr>
+    </w:lvl>
+    <w:lvl w:ilvl="6" w:tplc="4009000F" w:tentative="1">
+      <w:start w:val="1"/>
+      <w:numFmt w:val="decimal"/>
+      <w:lvlText w:val="%7."/>
+      <w:lvlJc w:val="left"/>
+      <w:pPr>
+        <w:ind w:left="5490" w:hanging="360"/>
+      </w:pPr>
+    </w:lvl>
+    <w:lvl w:ilvl="7" w:tplc="40090019" w:tentative="1">
+      <w:start w:val="1"/>
+      <w:numFmt w:val="lowerLetter"/>
+      <w:lvlText w:val="%8."/>
+      <w:lvlJc w:val="left"/>
+      <w:pPr>
+        <w:ind w:left="6210" w:hanging="360"/>
+      </w:pPr>
+    </w:lvl>
+    <w:lvl w:ilvl="8" w:tplc="4009001B" w:tentative="1">
+      <w:start w:val="1"/>
+      <w:numFmt w:val="lowerRoman"/>
+      <w:lvlText w:val="%9."/>
+      <w:lvlJc w:val="right"/>
+      <w:pPr>
+        <w:ind w:left="6930" w:hanging="180"/>
+      </w:pPr>
+    </w:lvl>
+  </w:abstractNum>
+  <w:abstractNum w:abstractNumId="2" w15:restartNumberingAfterBreak="0">
+    <w:nsid w:val="35942344"/>
+    <w:multiLevelType w:val="hybridMultilevel"/>
+    <w:tmpl w:val="B23C4D36"/>
+    <w:lvl w:ilvl="0" w:tplc="1A64DD3A">
+      <w:start w:val="1"/>
+      <w:numFmt w:val="decimal"/>
+      <w:lvlText w:val="%1."/>
+      <w:lvlJc w:val="left"/>
+      <w:pPr>
+        <w:ind w:left="1800" w:hanging="360"/>
+      </w:pPr>
+      <w:rPr>
+        <w:rFonts w:hint="default"/>
+      </w:rPr>
+    </w:lvl>
+    <w:lvl w:ilvl="1" w:tplc="40090019" w:tentative="1">
+      <w:start w:val="1"/>
+      <w:numFmt w:val="lowerLetter"/>
+      <w:lvlText w:val="%2."/>
+      <w:lvlJc w:val="left"/>
+      <w:pPr>
+        <w:ind w:left="2520" w:hanging="360"/>
+      </w:pPr>
+    </w:lvl>
+    <w:lvl w:ilvl="2" w:tplc="4009001B" w:tentative="1">
+      <w:start w:val="1"/>
+      <w:numFmt w:val="lowerRoman"/>
+      <w:lvlText w:val="%3."/>
+      <w:lvlJc w:val="right"/>
+      <w:pPr>
+        <w:ind w:left="3240" w:hanging="180"/>
+      </w:pPr>
+    </w:lvl>
+    <w:lvl w:ilvl="3" w:tplc="4009000F" w:tentative="1">
+      <w:start w:val="1"/>
+      <w:numFmt w:val="decimal"/>
+      <w:lvlText w:val="%4."/>
+      <w:lvlJc w:val="left"/>
+      <w:pPr>
+        <w:ind w:left="3960" w:hanging="360"/>
+      </w:pPr>
+    </w:lvl>
+    <w:lvl w:ilvl="4" w:tplc="40090019" w:tentative="1">
+      <w:start w:val="1"/>
+      <w:numFmt w:val="lowerLetter"/>
+      <w:lvlText w:val="%5."/>
+      <w:lvlJc w:val="left"/>
+      <w:pPr>
+        <w:ind w:left="4680" w:hanging="360"/>
+      </w:pPr>
+    </w:lvl>
+    <w:lvl w:ilvl="5" w:tplc="4009001B" w:tentative="1">
+      <w:start w:val="1"/>
+      <w:numFmt w:val="lowerRoman"/>
+      <w:lvlText w:val="%6."/>
+      <w:lvlJc w:val="right"/>
+      <w:pPr>
+        <w:ind w:left="5400" w:hanging="180"/>
+      </w:pPr>
+    </w:lvl>
+    <w:lvl w:ilvl="6" w:tplc="4009000F" w:tentative="1">
+      <w:start w:val="1"/>
+      <w:numFmt w:val="decimal"/>
+      <w:lvlText w:val="%7."/>
+      <w:lvlJc w:val="left"/>
+      <w:pPr>
+        <w:ind w:left="6120" w:hanging="360"/>
+      </w:pPr>
+    </w:lvl>
+    <w:lvl w:ilvl="7" w:tplc="40090019" w:tentative="1">
+      <w:start w:val="1"/>
+      <w:numFmt w:val="lowerLetter"/>
+      <w:lvlText w:val="%8."/>
+      <w:lvlJc w:val="left"/>
+      <w:pPr>
+        <w:ind w:left="6840" w:hanging="360"/>
+      </w:pPr>
+    </w:lvl>
+    <w:lvl w:ilvl="8" w:tplc="4009001B" w:tentative="1">
+      <w:start w:val="1"/>
+      <w:numFmt w:val="lowerRoman"/>
+      <w:lvlText w:val="%9."/>
+      <w:lvlJc w:val="right"/>
+      <w:pPr>
+        <w:ind w:left="7560" w:hanging="180"/>
+      </w:pPr>
+    </w:lvl>
+  </w:abstractNum>
+  <w:abstractNum w:abstractNumId="3" w15:restartNumberingAfterBreak="0">
     <w:nsid w:val="4BAF4E96"/>
     <w:multiLevelType w:val="hybridMultilevel"/>
     <w:tmpl w:val="74265632"/>
@@ -961,7 +1516,7 @@
       </w:rPr>
     </w:lvl>
   </w:abstractNum>
-  <w:abstractNum w:abstractNumId="2" w15:restartNumberingAfterBreak="0">
+  <w:abstractNum w:abstractNumId="4" w15:restartNumberingAfterBreak="0">
     <w:nsid w:val="607647ED"/>
     <w:multiLevelType w:val="hybridMultilevel"/>
     <w:tmpl w:val="3072018C"/>
@@ -1050,7 +1605,7 @@
       </w:pPr>
     </w:lvl>
   </w:abstractNum>
-  <w:abstractNum w:abstractNumId="3" w15:restartNumberingAfterBreak="0">
+  <w:abstractNum w:abstractNumId="5" w15:restartNumberingAfterBreak="0">
     <w:nsid w:val="61861399"/>
     <w:multiLevelType w:val="hybridMultilevel"/>
     <w:tmpl w:val="1C2C0A88"/>
@@ -1191,15 +1746,21 @@
     </w:lvl>
   </w:abstractNum>
   <w:num w:numId="1" w16cid:durableId="1059984182">
-    <w:abstractNumId w:val="3"/>
+    <w:abstractNumId w:val="5"/>
   </w:num>
   <w:num w:numId="2" w16cid:durableId="1115950170">
     <w:abstractNumId w:val="0"/>
   </w:num>
   <w:num w:numId="3" w16cid:durableId="822818237">
+    <w:abstractNumId w:val="3"/>
+  </w:num>
+  <w:num w:numId="4" w16cid:durableId="186456134">
+    <w:abstractNumId w:val="4"/>
+  </w:num>
+  <w:num w:numId="5" w16cid:durableId="880441329">
     <w:abstractNumId w:val="1"/>
   </w:num>
-  <w:num w:numId="4" w16cid:durableId="186456134">
+  <w:num w:numId="6" w16cid:durableId="1771118113">
     <w:abstractNumId w:val="2"/>
   </w:num>
 </w:numbering>
@@ -1609,7 +2170,6 @@
   <w:style w:type="character" w:default="1" w:styleId="DefaultParagraphFont">
     <w:name w:val="Default Paragraph Font"/>
     <w:uiPriority w:val="1"/>
-    <w:semiHidden/>
     <w:unhideWhenUsed/>
   </w:style>
   <w:style w:type="table" w:default="1" w:styleId="TableNormal">

</xml_diff>